<commit_message>
add one more problem statement
</commit_message>
<xml_diff>
--- a/My Work/pdcs/master_resume/Shouvik_Sharma_resume.docx
+++ b/My Work/pdcs/master_resume/Shouvik_Sharma_resume.docx
@@ -125,6 +125,7 @@
         <w:t xml:space="preserve"> </w:t>
       </w:r>
       <w:hyperlink r:id="rId8">
+        <w:proofErr w:type="spellStart"/>
         <w:r>
           <w:rPr>
             <w:color w:val="0461C1"/>
@@ -132,6 +133,7 @@
           </w:rPr>
           <w:t>Linkedin</w:t>
         </w:r>
+        <w:proofErr w:type="spellEnd"/>
       </w:hyperlink>
       <w:r>
         <w:rPr>
@@ -248,7 +250,21 @@
         <w:rPr>
           <w:sz w:val="20"/>
         </w:rPr>
-        <w:t xml:space="preserve">, dbt, and Python. </w:t>
+        <w:t xml:space="preserve">, </w:t>
+      </w:r>
+      <w:proofErr w:type="spellStart"/>
+      <w:r>
+        <w:rPr>
+          <w:sz w:val="20"/>
+        </w:rPr>
+        <w:t>dbt</w:t>
+      </w:r>
+      <w:proofErr w:type="spellEnd"/>
+      <w:r>
+        <w:rPr>
+          <w:sz w:val="20"/>
+        </w:rPr>
+        <w:t xml:space="preserve">, and Python. </w:t>
       </w:r>
       <w:r>
         <w:rPr>
@@ -417,12 +433,14 @@
         </w:rPr>
         <w:t xml:space="preserve">, </w:t>
       </w:r>
+      <w:proofErr w:type="spellStart"/>
       <w:r>
         <w:rPr>
           <w:sz w:val="20"/>
         </w:rPr>
         <w:t>dbt</w:t>
       </w:r>
+      <w:proofErr w:type="spellEnd"/>
       <w:r>
         <w:rPr>
           <w:sz w:val="20"/>
@@ -485,7 +503,7 @@
         <w:rPr>
           <w:sz w:val="20"/>
         </w:rPr>
-        <w:t>Developed and maintained ETL processes for structured and unstructured data, ensuring data quality and consistency across cloud platforms.</w:t>
+        <w:t>Integrated Braze into data pipelines to send structured customer data for personalized communication, ensuring seamless and automated delivery of data that improved marketing campaign engagement by 10%.</w:t>
       </w:r>
     </w:p>
     <w:p>
@@ -537,7 +555,21 @@
         <w:rPr>
           <w:sz w:val="20"/>
         </w:rPr>
-        <w:t>and Amazon SQS to build and optimize data pipelines for large-scale data processing, enabling the implementation of machine learning models in PySpark that improved predictive accuracy by 15%. SQS facilitated reliable message queuing between pipeline stages, enhancing fault tolerance and scalability.</w:t>
+        <w:t xml:space="preserve">and Amazon SQS to build and optimize data pipelines for large-scale data processing, enabling the implementation of machine learning models in </w:t>
+      </w:r>
+      <w:proofErr w:type="spellStart"/>
+      <w:r>
+        <w:rPr>
+          <w:sz w:val="20"/>
+        </w:rPr>
+        <w:t>PySpark</w:t>
+      </w:r>
+      <w:proofErr w:type="spellEnd"/>
+      <w:r>
+        <w:rPr>
+          <w:sz w:val="20"/>
+        </w:rPr>
+        <w:t xml:space="preserve"> that improved predictive accuracy by 15%. SQS facilitated reliable message queuing between pipeline stages, enhancing fault tolerance and scalability.</w:t>
       </w:r>
     </w:p>
     <w:p>
@@ -914,7 +946,35 @@
         <w:rPr>
           <w:sz w:val="20"/>
         </w:rPr>
-        <w:t>Developed and automated data migration pipeline from SQL Server to Snowflake using SnowSQL and SnowPipe, and further enhanced data quality by performing dimensional modeling on the migrated data.</w:t>
+        <w:t xml:space="preserve">Developed and automated data migration pipeline from SQL Server to Snowflake using </w:t>
+      </w:r>
+      <w:proofErr w:type="spellStart"/>
+      <w:r>
+        <w:rPr>
+          <w:sz w:val="20"/>
+        </w:rPr>
+        <w:t>SnowSQL</w:t>
+      </w:r>
+      <w:proofErr w:type="spellEnd"/>
+      <w:r>
+        <w:rPr>
+          <w:sz w:val="20"/>
+        </w:rPr>
+        <w:t xml:space="preserve"> and </w:t>
+      </w:r>
+      <w:proofErr w:type="spellStart"/>
+      <w:r>
+        <w:rPr>
+          <w:sz w:val="20"/>
+        </w:rPr>
+        <w:t>SnowPipe</w:t>
+      </w:r>
+      <w:proofErr w:type="spellEnd"/>
+      <w:r>
+        <w:rPr>
+          <w:sz w:val="20"/>
+        </w:rPr>
+        <w:t>, and further enhanced data quality by performing dimensional modeling on the migrated data.</w:t>
       </w:r>
     </w:p>
     <w:p>
@@ -1813,8 +1873,13 @@
         </w:rPr>
         <w:t xml:space="preserve"> </w:t>
       </w:r>
-      <w:r>
-        <w:t>Labelmaster,</w:t>
+      <w:proofErr w:type="spellStart"/>
+      <w:r>
+        <w:t>Labelmaster</w:t>
+      </w:r>
+      <w:proofErr w:type="spellEnd"/>
+      <w:r>
+        <w:t>,</w:t>
       </w:r>
       <w:r>
         <w:rPr>
@@ -1904,7 +1969,21 @@
         <w:rPr>
           <w:sz w:val="20"/>
         </w:rPr>
-        <w:t>Designed databases and data marts, developed E-R models for OLTP, and created multi-dimensional models for OLAP using SnowSQL, leading to a 20% reduction in query processing time.</w:t>
+        <w:t xml:space="preserve">Designed databases and data marts, developed E-R models for OLTP, and created multi-dimensional models for OLAP using </w:t>
+      </w:r>
+      <w:proofErr w:type="spellStart"/>
+      <w:r>
+        <w:rPr>
+          <w:sz w:val="20"/>
+        </w:rPr>
+        <w:t>SnowSQL</w:t>
+      </w:r>
+      <w:proofErr w:type="spellEnd"/>
+      <w:r>
+        <w:rPr>
+          <w:sz w:val="20"/>
+        </w:rPr>
+        <w:t>, leading to a 20% reduction in query processing time.</w:t>
       </w:r>
     </w:p>
     <w:p>
@@ -3071,7 +3150,35 @@
         <w:rPr>
           <w:sz w:val="20"/>
         </w:rPr>
-        <w:t>AWS (Redshift, S3, EMR), GCP (BigQuery, Dataflow, DataProc, GKE), Snowflake, Airflow, Kubernetes, Prefect</w:t>
+        <w:t>AWS (Redshift, S3, EMR), GCP (</w:t>
+      </w:r>
+      <w:proofErr w:type="spellStart"/>
+      <w:r>
+        <w:rPr>
+          <w:sz w:val="20"/>
+        </w:rPr>
+        <w:t>BigQuery</w:t>
+      </w:r>
+      <w:proofErr w:type="spellEnd"/>
+      <w:r>
+        <w:rPr>
+          <w:sz w:val="20"/>
+        </w:rPr>
+        <w:t xml:space="preserve">, Dataflow, </w:t>
+      </w:r>
+      <w:proofErr w:type="spellStart"/>
+      <w:r>
+        <w:rPr>
+          <w:sz w:val="20"/>
+        </w:rPr>
+        <w:t>DataProc</w:t>
+      </w:r>
+      <w:proofErr w:type="spellEnd"/>
+      <w:r>
+        <w:rPr>
+          <w:sz w:val="20"/>
+        </w:rPr>
+        <w:t>, GKE), Snowflake, Airflow, Kubernetes, Prefect</w:t>
       </w:r>
     </w:p>
     <w:p>
@@ -3180,8 +3287,17 @@
           <w:spacing w:val="-2"/>
           <w:sz w:val="20"/>
         </w:rPr>
-        <w:t>RStudio, Jupyter</w:t>
-      </w:r>
+        <w:t xml:space="preserve">RStudio, </w:t>
+      </w:r>
+      <w:proofErr w:type="spellStart"/>
+      <w:r>
+        <w:rPr>
+          <w:spacing w:val="-2"/>
+          <w:sz w:val="20"/>
+        </w:rPr>
+        <w:t>Jupyter</w:t>
+      </w:r>
+      <w:proofErr w:type="spellEnd"/>
       <w:r>
         <w:rPr>
           <w:spacing w:val="-4"/>
@@ -3923,6 +4039,7 @@
   <w:style w:type="character" w:default="1" w:styleId="DefaultParagraphFont">
     <w:name w:val="Default Paragraph Font"/>
     <w:uiPriority w:val="1"/>
+    <w:semiHidden/>
     <w:unhideWhenUsed/>
   </w:style>
   <w:style w:type="table" w:default="1" w:styleId="TableNormal">

</xml_diff>